<commit_message>
added the additional required nutrientinfo document
</commit_message>
<xml_diff>
--- a/data/Carbohydrates.docx
+++ b/data/Carbohydrates.docx
@@ -12,7 +12,6 @@
         <w:rPr>
           <w:b/>
           <w:bCs/>
-          <w:u w:val="single"/>
           <w:lang w:val="en-US"/>
         </w:rPr>
         <w:t>Carbohydrates (and sugar):</w:t>
@@ -33,14 +32,13 @@
         <w:rPr>
           <w:lang w:val="en-US"/>
         </w:rPr>
-        <w:t xml:space="preserve">. This glucose can then be used to produce ATP (adenosine triphosphate), which can be seen as fuel for the cells in the body. Even though ATP can be produced from different nutrients (for example protein and fats), it is easiest for the body to produce ATP from carbohydrates. </w:t>
-      </w:r>
-      <w:r>
-        <w:rPr>
-          <w:lang w:val="en-US"/>
-        </w:rPr>
-        <w:br/>
-        <w:t xml:space="preserve">On the back of food packaging, you will most likely to be able to see the carb content per 100 grams of the particular product. Underneath the carbs you can then see: of which sugars. Sugars are also a form of carbohydrates which can be converted into glucose faster than other carbs. So if you need a quick energy boost, consuming something with sugar is the best way to go. </w:t>
+        <w:t>. This glucose can then be used to produce ATP (adenosine triphosphate), which can be seen as fuel for the cells in the body. Even though ATP can be produced from different nutrients (for example protein and fats), it is easiest for the body to produce ATP</w:t>
+      </w:r>
+      <w:r>
+        <w:rPr>
+          <w:lang w:val="en-US"/>
+        </w:rPr>
+        <w:t xml:space="preserve"> from carbohydrates. </w:t>
       </w:r>
     </w:p>
     <w:p>
@@ -144,7 +142,6 @@
         </w:rPr>
         <w:br/>
       </w:r>
-      <w:bookmarkStart w:id="0" w:name="_GoBack"/>
       <w:r>
         <w:rPr>
           <w:lang w:val="en-US"/>
@@ -165,26 +162,24 @@
         </w:rPr>
         <w:t xml:space="preserve">unless your body fat percentage is at such a low level that it cannot convert into glucose anymore. </w:t>
       </w:r>
-      <w:bookmarkEnd w:id="0"/>
-    </w:p>
-    <w:p>
-      <w:pPr>
-        <w:rPr>
-          <w:lang w:val="en-US"/>
-        </w:rPr>
-      </w:pPr>
-    </w:p>
-    <w:p>
-      <w:pPr>
-        <w:rPr>
-          <w:lang w:val="en-US"/>
-        </w:rPr>
-      </w:pPr>
-      <w:r>
-        <w:rPr>
-          <w:b/>
-          <w:bCs/>
-          <w:u w:val="single"/>
+    </w:p>
+    <w:p>
+      <w:pPr>
+        <w:rPr>
+          <w:lang w:val="en-US"/>
+        </w:rPr>
+      </w:pPr>
+    </w:p>
+    <w:p>
+      <w:pPr>
+        <w:rPr>
+          <w:lang w:val="en-US"/>
+        </w:rPr>
+      </w:pPr>
+      <w:r>
+        <w:rPr>
+          <w:b/>
+          <w:bCs/>
           <w:lang w:val="en-US"/>
         </w:rPr>
         <w:t>Fiber:</w:t>
@@ -193,7 +188,6 @@
         <w:rPr>
           <w:b/>
           <w:bCs/>
-          <w:u w:val="single"/>
           <w:lang w:val="en-US"/>
         </w:rPr>
         <w:t xml:space="preserve"> </w:t>
@@ -280,52 +274,46 @@
         <w:rPr>
           <w:b/>
           <w:bCs/>
-          <w:u w:val="single"/>
-          <w:lang w:val="en-US"/>
-        </w:rPr>
-      </w:pPr>
-    </w:p>
-    <w:p>
-      <w:pPr>
-        <w:rPr>
-          <w:b/>
-          <w:bCs/>
-          <w:u w:val="single"/>
-          <w:lang w:val="en-US"/>
-        </w:rPr>
-      </w:pPr>
-    </w:p>
-    <w:p>
-      <w:pPr>
-        <w:rPr>
-          <w:b/>
-          <w:bCs/>
-          <w:u w:val="single"/>
-          <w:lang w:val="en-US"/>
-        </w:rPr>
-      </w:pPr>
-    </w:p>
-    <w:p>
-      <w:pPr>
-        <w:rPr>
-          <w:lang w:val="en-US"/>
-        </w:rPr>
-      </w:pPr>
-      <w:r>
-        <w:rPr>
-          <w:b/>
-          <w:bCs/>
-          <w:u w:val="single"/>
-          <w:lang w:val="en-US"/>
-        </w:rPr>
-        <w:lastRenderedPageBreak/>
+          <w:lang w:val="en-US"/>
+        </w:rPr>
+      </w:pPr>
+    </w:p>
+    <w:p>
+      <w:pPr>
+        <w:rPr>
+          <w:b/>
+          <w:bCs/>
+          <w:lang w:val="en-US"/>
+        </w:rPr>
+      </w:pPr>
+    </w:p>
+    <w:p>
+      <w:pPr>
+        <w:rPr>
+          <w:b/>
+          <w:bCs/>
+          <w:lang w:val="en-US"/>
+        </w:rPr>
+      </w:pPr>
+    </w:p>
+    <w:p>
+      <w:pPr>
+        <w:rPr>
+          <w:lang w:val="en-US"/>
+        </w:rPr>
+      </w:pPr>
+      <w:r>
+        <w:rPr>
+          <w:b/>
+          <w:bCs/>
+          <w:lang w:val="en-US"/>
+        </w:rPr>
         <w:t>Folate (folic acid)</w:t>
       </w:r>
       <w:r>
         <w:rPr>
           <w:b/>
           <w:bCs/>
-          <w:u w:val="single"/>
           <w:lang w:val="en-US"/>
         </w:rPr>
         <w:t>/Vitamin B9</w:t>
@@ -334,7 +322,6 @@
         <w:rPr>
           <w:b/>
           <w:bCs/>
-          <w:u w:val="single"/>
           <w:lang w:val="en-US"/>
         </w:rPr>
         <w:t xml:space="preserve">: </w:t>
@@ -388,6 +375,7 @@
           <w:iCs/>
           <w:lang w:val="en-US"/>
         </w:rPr>
+        <w:lastRenderedPageBreak/>
         <w:t xml:space="preserve">What if you consume too much folate? </w:t>
       </w:r>
       <w:r>
@@ -493,7 +481,6 @@
         <w:rPr>
           <w:b/>
           <w:bCs/>
-          <w:u w:val="single"/>
           <w:lang w:val="en-US"/>
         </w:rPr>
         <w:t>Potassium:</w:t>
@@ -502,7 +489,6 @@
         <w:rPr>
           <w:b/>
           <w:bCs/>
-          <w:u w:val="single"/>
           <w:lang w:val="en-US"/>
         </w:rPr>
         <w:t xml:space="preserve"> </w:t>
@@ -523,7 +509,19 @@
         <w:rPr>
           <w:lang w:val="en-US"/>
         </w:rPr>
-        <w:t xml:space="preserve">vels and prevents kidney stones. The recommended amount of potassium intake for adults is around 4000 milligrams. </w:t>
+        <w:t xml:space="preserve">vels and prevents kidney stones. The recommended amount of potassium intake for adults is around </w:t>
+      </w:r>
+      <w:r>
+        <w:rPr>
+          <w:lang w:val="en-US"/>
+        </w:rPr>
+        <w:t>3</w:t>
+      </w:r>
+      <w:r>
+        <w:rPr>
+          <w:lang w:val="en-US"/>
+        </w:rPr>
+        <w:t xml:space="preserve">000 milligrams. </w:t>
       </w:r>
     </w:p>
     <w:p>
@@ -600,7 +598,6 @@
         <w:rPr>
           <w:b/>
           <w:bCs/>
-          <w:u w:val="single"/>
           <w:lang w:val="en-US"/>
         </w:rPr>
         <w:t xml:space="preserve">Vitamin C: </w:t>
@@ -673,7 +670,6 @@
           <w:iCs/>
           <w:lang w:val="en-US"/>
         </w:rPr>
-        <w:lastRenderedPageBreak/>
         <w:t xml:space="preserve">What if you consume too little vitamin C? </w:t>
       </w:r>
       <w:r>
@@ -688,176 +684,1865 @@
         <w:rPr>
           <w:lang w:val="en-US"/>
         </w:rPr>
-        <w:br/>
-      </w:r>
-    </w:p>
-    <w:p>
-      <w:pPr>
-        <w:rPr>
-          <w:lang w:val="en-US"/>
-        </w:rPr>
-      </w:pPr>
-    </w:p>
-    <w:p>
-      <w:pPr>
-        <w:rPr>
-          <w:b/>
-          <w:bCs/>
-          <w:u w:val="single"/>
-          <w:lang w:val="en-US"/>
-        </w:rPr>
-      </w:pPr>
-      <w:r>
-        <w:rPr>
-          <w:b/>
-          <w:bCs/>
-          <w:u w:val="single"/>
-          <w:lang w:val="en-US"/>
-        </w:rPr>
+        <w:t xml:space="preserve">Consuming too little vitamin C will </w:t>
+      </w:r>
+      <w:r>
+        <w:rPr>
+          <w:lang w:val="en-US"/>
+        </w:rPr>
+        <w:t xml:space="preserve">lead to all kinds of visible defects of </w:t>
+      </w:r>
+      <w:r>
+        <w:rPr>
+          <w:lang w:val="en-US"/>
+        </w:rPr>
+        <w:t>your body</w:t>
+      </w:r>
+      <w:r>
+        <w:rPr>
+          <w:lang w:val="en-US"/>
+        </w:rPr>
+        <w:t xml:space="preserve">. Amongst these effects are dry skin, bumpy skin, corkscrew-shaped body hair, spots on your fingernails and tooth loss. Furthermore your immune system is weakened, you will feel tired more often and the healing of wounds and bruises will go much slower. Vitamin C deficiency can in extreme cases even lead to scurvy! </w:t>
+      </w:r>
+    </w:p>
+    <w:p>
+      <w:pPr>
+        <w:pStyle w:val="Normaalweb"/>
+        <w:rPr>
+          <w:rFonts w:asciiTheme="minorHAnsi" w:hAnsiTheme="minorHAnsi"/>
+          <w:lang w:val="en-US"/>
+        </w:rPr>
+      </w:pPr>
+      <w:r>
+        <w:rPr>
+          <w:rFonts w:asciiTheme="minorHAnsi" w:hAnsiTheme="minorHAnsi"/>
+          <w:b/>
+          <w:bCs/>
+          <w:lang w:val="en-US"/>
+        </w:rPr>
+        <w:lastRenderedPageBreak/>
         <w:t xml:space="preserve">Vitamin A: </w:t>
       </w:r>
-    </w:p>
-    <w:p>
-      <w:pPr>
-        <w:rPr>
-          <w:lang w:val="en-US"/>
-        </w:rPr>
-      </w:pPr>
-    </w:p>
-    <w:p>
-      <w:pPr>
-        <w:rPr>
-          <w:b/>
-          <w:bCs/>
-          <w:u w:val="single"/>
-          <w:lang w:val="en-US"/>
-        </w:rPr>
-      </w:pPr>
-      <w:r>
-        <w:rPr>
-          <w:b/>
-          <w:bCs/>
-          <w:u w:val="single"/>
-          <w:lang w:val="en-US"/>
-        </w:rPr>
-        <w:t>Magnesium:</w:t>
-      </w:r>
-      <w:r>
-        <w:rPr>
-          <w:b/>
-          <w:bCs/>
-          <w:u w:val="single"/>
-          <w:lang w:val="en-US"/>
-        </w:rPr>
-        <w:t xml:space="preserve"> </w:t>
-      </w:r>
-    </w:p>
-    <w:p>
-      <w:pPr>
-        <w:rPr>
-          <w:lang w:val="en-US"/>
-        </w:rPr>
-      </w:pPr>
-    </w:p>
-    <w:p>
-      <w:pPr>
-        <w:rPr>
-          <w:b/>
-          <w:bCs/>
-          <w:u w:val="single"/>
-          <w:lang w:val="en-US"/>
-        </w:rPr>
-      </w:pPr>
-      <w:r>
-        <w:rPr>
-          <w:b/>
-          <w:bCs/>
-          <w:u w:val="single"/>
-          <w:lang w:val="en-US"/>
-        </w:rPr>
-        <w:t>Vitamin B1</w:t>
-      </w:r>
-      <w:r>
-        <w:rPr>
-          <w:b/>
-          <w:bCs/>
-          <w:u w:val="single"/>
-          <w:lang w:val="en-US"/>
-        </w:rPr>
-        <w:t>:</w:t>
-      </w:r>
-    </w:p>
-    <w:p>
-      <w:pPr>
-        <w:rPr>
-          <w:lang w:val="en-US"/>
-        </w:rPr>
-      </w:pPr>
-    </w:p>
-    <w:p>
-      <w:pPr>
-        <w:rPr>
-          <w:lang w:val="en-US"/>
-        </w:rPr>
-      </w:pPr>
-      <w:r>
-        <w:rPr>
-          <w:lang w:val="en-US"/>
-        </w:rPr>
-        <w:t xml:space="preserve">Vitamin B2: </w:t>
-      </w:r>
-    </w:p>
-    <w:p>
-      <w:pPr>
-        <w:rPr>
-          <w:lang w:val="en-US"/>
-        </w:rPr>
-      </w:pPr>
-    </w:p>
-    <w:p>
-      <w:pPr>
-        <w:rPr>
-          <w:lang w:val="en-US"/>
-        </w:rPr>
-      </w:pPr>
-      <w:r>
-        <w:rPr>
-          <w:lang w:val="en-US"/>
-        </w:rPr>
-        <w:t xml:space="preserve">Vitamin B6: </w:t>
-      </w:r>
-    </w:p>
-    <w:p>
-      <w:pPr>
-        <w:rPr>
-          <w:lang w:val="en-US"/>
-        </w:rPr>
-      </w:pPr>
-    </w:p>
-    <w:p>
-      <w:pPr>
-        <w:rPr>
-          <w:lang w:val="en-US"/>
-        </w:rPr>
-      </w:pPr>
-    </w:p>
-    <w:p>
-      <w:pPr>
-        <w:rPr>
-          <w:lang w:val="en-US"/>
-        </w:rPr>
-      </w:pPr>
-    </w:p>
-    <w:p>
-      <w:pPr>
-        <w:rPr>
-          <w:lang w:val="en-US"/>
-        </w:rPr>
-      </w:pPr>
-      <w:hyperlink r:id="rId4" w:history="1">
+      <w:r>
+        <w:rPr>
+          <w:rFonts w:asciiTheme="minorHAnsi" w:hAnsiTheme="minorHAnsi"/>
+          <w:lang w:val="en-US"/>
+        </w:rPr>
+        <w:t xml:space="preserve">Vitamin A helps form and maintain healthy teeth, skeletal and soft tissue, mucus membranes, and skin. It is also known as retinol because it produces the pigments in the </w:t>
+      </w:r>
+      <w:hyperlink r:id="rId5" w:history="1">
         <w:r>
           <w:rPr>
             <w:rStyle w:val="Hyperlink"/>
+            <w:rFonts w:asciiTheme="minorHAnsi" w:hAnsiTheme="minorHAnsi"/>
+            <w:color w:val="auto"/>
+            <w:u w:val="none"/>
+            <w:lang w:val="en-US"/>
+          </w:rPr>
+          <w:t>retina</w:t>
+        </w:r>
+      </w:hyperlink>
+      <w:r>
+        <w:rPr>
+          <w:rFonts w:asciiTheme="minorHAnsi" w:hAnsiTheme="minorHAnsi"/>
+          <w:lang w:val="en-US"/>
+        </w:rPr>
+        <w:t xml:space="preserve"> of the eye.</w:t>
+      </w:r>
+      <w:r>
+        <w:rPr>
+          <w:rFonts w:asciiTheme="minorHAnsi" w:hAnsiTheme="minorHAnsi"/>
+          <w:lang w:val="en-US"/>
+        </w:rPr>
+        <w:t xml:space="preserve"> </w:t>
+      </w:r>
+      <w:r>
+        <w:rPr>
+          <w:rFonts w:asciiTheme="minorHAnsi" w:hAnsiTheme="minorHAnsi"/>
+          <w:lang w:val="en-US"/>
+        </w:rPr>
+        <w:t>Vitamin A promotes good vision, especially in low light. It may also be needed for reproduction and breastfeeding.</w:t>
+      </w:r>
+      <w:r>
+        <w:rPr>
+          <w:rFonts w:asciiTheme="minorHAnsi" w:hAnsiTheme="minorHAnsi"/>
+          <w:lang w:val="en-US"/>
+        </w:rPr>
+        <w:t xml:space="preserve"> Even though vitamin A largely occurs in animal products, it can also be found in fruits and vegetables in the form of carotenoids. These carotenoids first need to be converted by the body into usable vitamin A, but this takes relatively little effort. A well-known carotenoid is beta-carotene</w:t>
+      </w:r>
+      <w:r>
+        <w:rPr>
+          <w:rFonts w:asciiTheme="minorHAnsi" w:hAnsiTheme="minorHAnsi"/>
+          <w:lang w:val="en-US"/>
+        </w:rPr>
+        <w:t>, and foods containing beta-carotene usually have an orange color</w:t>
+      </w:r>
+      <w:r>
+        <w:rPr>
+          <w:rFonts w:asciiTheme="minorHAnsi" w:hAnsiTheme="minorHAnsi"/>
+          <w:lang w:val="en-US"/>
+        </w:rPr>
+        <w:t xml:space="preserve">. </w:t>
+      </w:r>
+      <w:r>
+        <w:rPr>
+          <w:rFonts w:asciiTheme="minorHAnsi" w:hAnsiTheme="minorHAnsi"/>
+          <w:lang w:val="en-US"/>
+        </w:rPr>
+        <w:t xml:space="preserve">The recommended daily allowance </w:t>
+      </w:r>
+      <w:r>
+        <w:rPr>
+          <w:rFonts w:asciiTheme="minorHAnsi" w:hAnsiTheme="minorHAnsi"/>
+          <w:lang w:val="en-US"/>
+        </w:rPr>
+        <w:t xml:space="preserve">of vitamin A is 800 micrograms. </w:t>
+      </w:r>
+    </w:p>
+    <w:p>
+      <w:pPr>
+        <w:pStyle w:val="Normaalweb"/>
+        <w:rPr>
+          <w:rFonts w:asciiTheme="minorHAnsi" w:hAnsiTheme="minorHAnsi"/>
+          <w:lang w:val="en-US"/>
+        </w:rPr>
+      </w:pPr>
+      <w:r>
+        <w:rPr>
+          <w:rFonts w:asciiTheme="minorHAnsi" w:hAnsiTheme="minorHAnsi"/>
+          <w:lang w:val="en-US"/>
+        </w:rPr>
+        <w:t>Too much?</w:t>
+      </w:r>
+      <w:r>
+        <w:rPr>
+          <w:rFonts w:asciiTheme="minorHAnsi" w:hAnsiTheme="minorHAnsi"/>
+          <w:lang w:val="en-US"/>
+        </w:rPr>
+        <w:br/>
+      </w:r>
+      <w:r>
+        <w:rPr>
+          <w:rFonts w:asciiTheme="minorHAnsi" w:hAnsiTheme="minorHAnsi"/>
+          <w:lang w:val="en-US"/>
+        </w:rPr>
+        <w:t xml:space="preserve">Overconsumption of vitamin A is virtually impossible from eating fruits or </w:t>
+      </w:r>
+      <w:r>
+        <w:rPr>
+          <w:rFonts w:asciiTheme="minorHAnsi" w:hAnsiTheme="minorHAnsi"/>
+          <w:lang w:val="en-US"/>
+        </w:rPr>
+        <w:t xml:space="preserve">vegetables. However, eating a lot of beta-carotenes can temporarily give your skin a yellow/orange glow! However, consuming certain animal products (such as liver) and supplements can lead to excessive vitamin A intake. This is especially harmful for pregnant women as it can lead to birth defects. </w:t>
+      </w:r>
+    </w:p>
+    <w:p>
+      <w:pPr>
+        <w:pStyle w:val="Normaalweb"/>
+        <w:rPr>
+          <w:rFonts w:asciiTheme="minorHAnsi" w:hAnsiTheme="minorHAnsi"/>
+          <w:lang w:val="en-US"/>
+        </w:rPr>
+      </w:pPr>
+      <w:r>
+        <w:rPr>
+          <w:rFonts w:asciiTheme="minorHAnsi" w:hAnsiTheme="minorHAnsi"/>
+          <w:lang w:val="en-US"/>
+        </w:rPr>
+        <w:t xml:space="preserve">Too little? </w:t>
+      </w:r>
+      <w:r>
+        <w:rPr>
+          <w:rFonts w:asciiTheme="minorHAnsi" w:hAnsiTheme="minorHAnsi"/>
+          <w:lang w:val="en-US"/>
+        </w:rPr>
+        <w:br/>
+        <w:t xml:space="preserve">Vitamin A deficiency can lead to various kinds of eye diseases, including preventable blindness! Furthermore vitamin A deficiency weakens the immune system, making you more vulnerable to infection. Vitamin A deficiency is also especially dangerous to pregnant women, as a lack of vitamin A can lead to fetal defects in unborn babies. </w:t>
+      </w:r>
+    </w:p>
+    <w:p>
+      <w:pPr>
+        <w:rPr>
+          <w:lang w:val="en-US"/>
+        </w:rPr>
+      </w:pPr>
+    </w:p>
+    <w:p>
+      <w:pPr>
+        <w:rPr>
+          <w:lang w:val="en-US"/>
+        </w:rPr>
+      </w:pPr>
+      <w:r>
+        <w:rPr>
+          <w:b/>
+          <w:bCs/>
+          <w:lang w:val="en-US"/>
+        </w:rPr>
+        <w:t>Magnesium:</w:t>
+      </w:r>
+      <w:r>
+        <w:rPr>
+          <w:b/>
+          <w:bCs/>
+          <w:lang w:val="en-US"/>
+        </w:rPr>
+        <w:t xml:space="preserve"> </w:t>
+      </w:r>
+      <w:r>
+        <w:rPr>
+          <w:lang w:val="en-US"/>
+        </w:rPr>
+        <w:t>Magnesium acts as the gatekeeper for NMDA receptors, which are involved in healthy brain development, memory and learning. It prevents nerve cells from being overstimulated, which can kill them and may cause brain damage.</w:t>
+      </w:r>
+      <w:r>
+        <w:rPr>
+          <w:lang w:val="en-US"/>
+        </w:rPr>
+        <w:t xml:space="preserve"> </w:t>
+      </w:r>
+      <w:r>
+        <w:rPr>
+          <w:lang w:val="en-US"/>
+        </w:rPr>
+        <w:t>Magnesium helps your heart muscle cells relax by countering calcium, which stimulates contractions. These minerals compete with each other to ensure heart cells contract and relax properly.</w:t>
+      </w:r>
+      <w:r>
+        <w:rPr>
+          <w:lang w:val="en-US"/>
+        </w:rPr>
+        <w:t xml:space="preserve"> The recommended daily allowance of Magnesium is 300 milligrams. </w:t>
+      </w:r>
+    </w:p>
+    <w:p>
+      <w:pPr>
+        <w:rPr>
+          <w:lang w:val="en-US"/>
+        </w:rPr>
+      </w:pPr>
+      <w:r>
+        <w:rPr>
+          <w:lang w:val="en-US"/>
+        </w:rPr>
+        <w:t xml:space="preserve">Too much? </w:t>
+      </w:r>
+      <w:r>
+        <w:rPr>
+          <w:lang w:val="en-US"/>
+        </w:rPr>
+        <w:br/>
+        <w:t xml:space="preserve">It is almost impossible to consume too much magnesium from a regular diet, </w:t>
+      </w:r>
+      <w:r>
+        <w:rPr>
+          <w:lang w:val="en-US"/>
+        </w:rPr>
+        <w:t xml:space="preserve">however supplements could lead to abnormal intakes of magnesium. Symptoms of taking too much magnesium include diarrhea, vomiting, stomach cramps and depression </w:t>
+      </w:r>
+    </w:p>
+    <w:p>
+      <w:pPr>
+        <w:rPr>
+          <w:lang w:val="en-US"/>
+        </w:rPr>
+      </w:pPr>
+      <w:r>
+        <w:rPr>
+          <w:lang w:val="en-US"/>
+        </w:rPr>
+        <w:t xml:space="preserve">Too little? </w:t>
+      </w:r>
+      <w:r>
+        <w:rPr>
+          <w:lang w:val="en-US"/>
+        </w:rPr>
+        <w:br/>
+      </w:r>
+      <w:r>
+        <w:rPr>
+          <w:lang w:val="en-US"/>
+        </w:rPr>
+        <w:t>Magnesium acts as a natural calcium blocker, helping your muscle cells relax after contracting. When magnesium levels are low, your muscles may contract too much and cause symptoms such as cramps or muscle spasms.</w:t>
+      </w:r>
+      <w:r>
+        <w:rPr>
+          <w:lang w:val="en-US"/>
+        </w:rPr>
+        <w:t xml:space="preserve"> Furthermore low magnesium levels are linked to osteoporosis, high blood pressure and fatigue. </w:t>
+      </w:r>
+    </w:p>
+    <w:p>
+      <w:pPr>
+        <w:rPr>
+          <w:lang w:val="en-US"/>
+        </w:rPr>
+      </w:pPr>
+    </w:p>
+    <w:p>
+      <w:pPr>
+        <w:rPr>
+          <w:lang w:val="en-US"/>
+        </w:rPr>
+      </w:pPr>
+      <w:r>
+        <w:rPr>
+          <w:b/>
+          <w:bCs/>
+          <w:lang w:val="en-US"/>
+        </w:rPr>
+        <w:t xml:space="preserve">NIACIN </w:t>
+      </w:r>
+      <w:r>
+        <w:rPr>
+          <w:b/>
+          <w:bCs/>
+          <w:lang w:val="en-US"/>
+        </w:rPr>
+        <w:br/>
+      </w:r>
+      <w:r>
+        <w:rPr>
+          <w:lang w:val="en-US"/>
+        </w:rPr>
+        <w:t>Niacin</w:t>
+      </w:r>
+      <w:r>
+        <w:rPr>
+          <w:lang w:val="en-US"/>
+        </w:rPr>
+        <w:t>, or vitamin B3,</w:t>
+      </w:r>
+      <w:r>
+        <w:rPr>
+          <w:lang w:val="en-US"/>
+        </w:rPr>
+        <w:t xml:space="preserve"> is a vitamin that acts as an antioxidant and plays a role in cell signaling and DNA repair. </w:t>
+      </w:r>
+      <w:r>
+        <w:rPr>
+          <w:lang w:val="en-US"/>
+        </w:rPr>
+        <w:t xml:space="preserve">It furthermore helps balance your cholesterol levels, decreasing the risk and effects of type 1 diabetes. </w:t>
+      </w:r>
+      <w:r>
+        <w:rPr>
+          <w:lang w:val="en-US"/>
+        </w:rPr>
+        <w:t xml:space="preserve">The recommended daily allowance of Niacin is 15 milligrams. </w:t>
+      </w:r>
+    </w:p>
+    <w:p>
+      <w:pPr>
+        <w:rPr>
+          <w:lang w:val="en-US"/>
+        </w:rPr>
+      </w:pPr>
+      <w:r>
+        <w:rPr>
+          <w:lang w:val="en-US"/>
+        </w:rPr>
+        <w:lastRenderedPageBreak/>
+        <w:t xml:space="preserve">Too much? </w:t>
+      </w:r>
+      <w:r>
+        <w:rPr>
+          <w:lang w:val="en-US"/>
+        </w:rPr>
+        <w:br/>
+      </w:r>
+      <w:r>
+        <w:rPr>
+          <w:lang w:val="en-US"/>
+        </w:rPr>
+        <w:t xml:space="preserve">Taking in too much Niacin is not possible through a regular diet, but can be achieved by taking supplements. Symptoms of Niacin overdose include vomiting, diarrhea, stomach pains and an itching skin. An intake of above 2000 milligrams can even lead to death. </w:t>
+      </w:r>
+    </w:p>
+    <w:p>
+      <w:pPr>
+        <w:rPr>
+          <w:lang w:val="en-US"/>
+        </w:rPr>
+      </w:pPr>
+      <w:r>
+        <w:rPr>
+          <w:lang w:val="en-US"/>
+        </w:rPr>
+        <w:t xml:space="preserve">Too little? </w:t>
+      </w:r>
+      <w:r>
+        <w:rPr>
+          <w:lang w:val="en-US"/>
+        </w:rPr>
+        <w:br/>
+        <w:t xml:space="preserve">Structural Niacin deficiency </w:t>
+      </w:r>
+      <w:r>
+        <w:rPr>
+          <w:lang w:val="en-US"/>
+        </w:rPr>
+        <w:t xml:space="preserve">leads to Pellagra, which is a disease where the body has issues with regenerating body cells and can be lethal if untreated. </w:t>
+      </w:r>
+      <w:r>
+        <w:rPr>
+          <w:lang w:val="en-US"/>
+        </w:rPr>
+        <w:t xml:space="preserve"> </w:t>
+      </w:r>
+    </w:p>
+    <w:p>
+      <w:pPr>
+        <w:rPr>
+          <w:lang w:val="en-US"/>
+        </w:rPr>
+      </w:pPr>
+    </w:p>
+    <w:p>
+      <w:pPr>
+        <w:pStyle w:val="Normaalweb"/>
+        <w:rPr>
+          <w:rFonts w:asciiTheme="minorHAnsi" w:hAnsiTheme="minorHAnsi"/>
+          <w:lang w:val="en-US"/>
+        </w:rPr>
+      </w:pPr>
+      <w:r>
+        <w:rPr>
+          <w:rFonts w:asciiTheme="minorHAnsi" w:hAnsiTheme="minorHAnsi"/>
+          <w:b/>
+          <w:bCs/>
+          <w:lang w:val="en-US"/>
+        </w:rPr>
+        <w:t xml:space="preserve">PHOSPHORUS: </w:t>
+      </w:r>
+      <w:r>
+        <w:rPr>
+          <w:rFonts w:asciiTheme="minorHAnsi" w:hAnsiTheme="minorHAnsi"/>
+          <w:lang w:val="en-US"/>
+        </w:rPr>
+        <w:t xml:space="preserve">The main function of phosphorus is in the formation of bones and teeth. It plays an important role in how the body uses </w:t>
+      </w:r>
+      <w:hyperlink r:id="rId6" w:history="1">
+        <w:r>
+          <w:rPr>
+            <w:rStyle w:val="Hyperlink"/>
+            <w:rFonts w:asciiTheme="minorHAnsi" w:hAnsiTheme="minorHAnsi"/>
+            <w:color w:val="auto"/>
+            <w:u w:val="none"/>
+            <w:lang w:val="en-US"/>
+          </w:rPr>
+          <w:t>carbohydrates</w:t>
+        </w:r>
+      </w:hyperlink>
+      <w:r>
+        <w:rPr>
+          <w:rFonts w:asciiTheme="minorHAnsi" w:hAnsiTheme="minorHAnsi"/>
+          <w:lang w:val="en-US"/>
+        </w:rPr>
+        <w:t xml:space="preserve"> and fats. It is also needed for the body to make </w:t>
+      </w:r>
+      <w:hyperlink r:id="rId7" w:history="1">
+        <w:r>
+          <w:rPr>
+            <w:rStyle w:val="Hyperlink"/>
+            <w:rFonts w:asciiTheme="minorHAnsi" w:hAnsiTheme="minorHAnsi"/>
+            <w:color w:val="auto"/>
+            <w:u w:val="none"/>
+            <w:lang w:val="en-US"/>
+          </w:rPr>
+          <w:t>protein</w:t>
+        </w:r>
+      </w:hyperlink>
+      <w:r>
+        <w:rPr>
+          <w:rFonts w:asciiTheme="minorHAnsi" w:hAnsiTheme="minorHAnsi"/>
+          <w:lang w:val="en-US"/>
+        </w:rPr>
+        <w:t xml:space="preserve"> for the growth, maintenance, and repair of cells and tissues. Phosphorus also helps the body make ATP, a molecule the body uses to store energy.</w:t>
+      </w:r>
+      <w:r>
+        <w:rPr>
+          <w:rFonts w:asciiTheme="minorHAnsi" w:hAnsiTheme="minorHAnsi"/>
+          <w:lang w:val="en-US"/>
+        </w:rPr>
+        <w:t xml:space="preserve"> Furthermore, P</w:t>
+      </w:r>
+      <w:r>
+        <w:rPr>
+          <w:rFonts w:asciiTheme="minorHAnsi" w:hAnsiTheme="minorHAnsi"/>
+          <w:lang w:val="en-US"/>
+        </w:rPr>
+        <w:t xml:space="preserve">hosphorus works </w:t>
+      </w:r>
+      <w:r>
+        <w:rPr>
+          <w:rFonts w:asciiTheme="minorHAnsi" w:hAnsiTheme="minorHAnsi"/>
+          <w:lang w:val="en-US"/>
+        </w:rPr>
+        <w:t xml:space="preserve">together </w:t>
+      </w:r>
+      <w:r>
+        <w:rPr>
+          <w:rFonts w:asciiTheme="minorHAnsi" w:hAnsiTheme="minorHAnsi"/>
+          <w:lang w:val="en-US"/>
+        </w:rPr>
+        <w:t xml:space="preserve">with the B vitamins. It also helps with </w:t>
+      </w:r>
+      <w:r>
+        <w:rPr>
+          <w:rFonts w:asciiTheme="minorHAnsi" w:hAnsiTheme="minorHAnsi"/>
+          <w:lang w:val="en-US"/>
+        </w:rPr>
+        <w:t>k</w:t>
+      </w:r>
+      <w:r>
+        <w:rPr>
+          <w:rFonts w:asciiTheme="minorHAnsi" w:hAnsiTheme="minorHAnsi"/>
+          <w:lang w:val="en-US"/>
+        </w:rPr>
+        <w:t>idney function</w:t>
+      </w:r>
+      <w:r>
+        <w:rPr>
+          <w:rFonts w:asciiTheme="minorHAnsi" w:hAnsiTheme="minorHAnsi"/>
+          <w:lang w:val="en-US"/>
+        </w:rPr>
+        <w:t>, m</w:t>
+      </w:r>
+      <w:r>
+        <w:rPr>
+          <w:rFonts w:asciiTheme="minorHAnsi" w:hAnsiTheme="minorHAnsi"/>
+          <w:lang w:val="en-US"/>
+        </w:rPr>
+        <w:t>uscle contractions</w:t>
+      </w:r>
+      <w:r>
+        <w:rPr>
+          <w:rFonts w:asciiTheme="minorHAnsi" w:hAnsiTheme="minorHAnsi"/>
+          <w:lang w:val="en-US"/>
+        </w:rPr>
+        <w:t>, n</w:t>
+      </w:r>
+      <w:r>
+        <w:rPr>
+          <w:rFonts w:asciiTheme="minorHAnsi" w:hAnsiTheme="minorHAnsi"/>
+          <w:lang w:val="en-US"/>
+        </w:rPr>
+        <w:t>ormal heartbeat</w:t>
+      </w:r>
+      <w:r>
+        <w:rPr>
+          <w:rFonts w:asciiTheme="minorHAnsi" w:hAnsiTheme="minorHAnsi"/>
+          <w:lang w:val="en-US"/>
+        </w:rPr>
+        <w:t xml:space="preserve"> and n</w:t>
+      </w:r>
+      <w:r>
+        <w:rPr>
+          <w:rFonts w:asciiTheme="minorHAnsi" w:hAnsiTheme="minorHAnsi"/>
+          <w:lang w:val="en-US"/>
+        </w:rPr>
+        <w:t xml:space="preserve">erve signaling. </w:t>
+      </w:r>
+      <w:r>
+        <w:rPr>
+          <w:rFonts w:asciiTheme="minorHAnsi" w:hAnsiTheme="minorHAnsi"/>
+          <w:lang w:val="en-US"/>
+        </w:rPr>
+        <w:t xml:space="preserve">The recommended daily allowance of Phosphorus is 550 milligrams. </w:t>
+      </w:r>
+    </w:p>
+    <w:p>
+      <w:pPr>
+        <w:pStyle w:val="Normaalweb"/>
+        <w:rPr>
+          <w:rFonts w:asciiTheme="minorHAnsi" w:hAnsiTheme="minorHAnsi"/>
+          <w:lang w:val="en-US"/>
+        </w:rPr>
+      </w:pPr>
+      <w:r>
+        <w:rPr>
+          <w:rFonts w:asciiTheme="minorHAnsi" w:hAnsiTheme="minorHAnsi"/>
+          <w:lang w:val="en-US"/>
+        </w:rPr>
+        <w:t>Too much?</w:t>
+      </w:r>
+      <w:r>
+        <w:rPr>
+          <w:rFonts w:asciiTheme="minorHAnsi" w:hAnsiTheme="minorHAnsi"/>
+          <w:lang w:val="en-US"/>
+        </w:rPr>
+        <w:br/>
+      </w:r>
+      <w:r>
+        <w:rPr>
+          <w:rFonts w:asciiTheme="minorHAnsi" w:hAnsiTheme="minorHAnsi"/>
+          <w:lang w:val="en-US"/>
+        </w:rPr>
+        <w:t>It’s rare to have too much phosphorus in your blood. Typically, only people with kidney problems or those who have problems regulating their calcium develop this problem.</w:t>
+      </w:r>
+      <w:r>
+        <w:rPr>
+          <w:rFonts w:asciiTheme="minorHAnsi" w:hAnsiTheme="minorHAnsi"/>
+          <w:lang w:val="en-US"/>
+        </w:rPr>
+        <w:t xml:space="preserve"> Too much phosphate can be toxic. An excess of the mineral can cause diarrhea, as well as a hardening of organs and soft tissue. </w:t>
+      </w:r>
+      <w:r>
+        <w:rPr>
+          <w:rFonts w:asciiTheme="minorHAnsi" w:hAnsiTheme="minorHAnsi"/>
+          <w:lang w:val="en-US"/>
+        </w:rPr>
+        <w:t>High levels of phosphorus can affect your body’s ability to effectively use other minerals, such as iron, calcium, magnesium, and zinc. It can combine with calcium causing mineral deposits to form in your muscles.</w:t>
+      </w:r>
+    </w:p>
+    <w:p>
+      <w:pPr>
+        <w:pStyle w:val="Normaalweb"/>
+        <w:rPr>
+          <w:rFonts w:asciiTheme="minorHAnsi" w:hAnsiTheme="minorHAnsi"/>
+          <w:lang w:val="en-US"/>
+        </w:rPr>
+      </w:pPr>
+      <w:r>
+        <w:rPr>
+          <w:rFonts w:asciiTheme="minorHAnsi" w:hAnsiTheme="minorHAnsi"/>
+          <w:lang w:val="en-US"/>
+        </w:rPr>
+        <w:t xml:space="preserve">Too little? </w:t>
+      </w:r>
+      <w:r>
+        <w:rPr>
+          <w:rFonts w:asciiTheme="minorHAnsi" w:hAnsiTheme="minorHAnsi"/>
+          <w:lang w:val="en-US"/>
+        </w:rPr>
+        <w:br/>
+      </w:r>
+      <w:r>
+        <w:rPr>
+          <w:rFonts w:asciiTheme="minorHAnsi" w:hAnsiTheme="minorHAnsi"/>
+          <w:lang w:val="en-US"/>
+        </w:rPr>
+        <w:t xml:space="preserve">Phosphorus deficiency is </w:t>
+      </w:r>
+      <w:hyperlink r:id="rId8" w:tgtFrame="_blank" w:history="1">
+        <w:r>
+          <w:rPr>
+            <w:rStyle w:val="Hyperlink"/>
+            <w:rFonts w:asciiTheme="minorHAnsi" w:hAnsiTheme="minorHAnsi"/>
+            <w:color w:val="auto"/>
+            <w:u w:val="none"/>
+            <w:lang w:val="en-US"/>
+          </w:rPr>
+          <w:t>rare</w:t>
+        </w:r>
+      </w:hyperlink>
+      <w:r>
+        <w:rPr>
+          <w:rFonts w:asciiTheme="minorHAnsi" w:hAnsiTheme="minorHAnsi"/>
+          <w:lang w:val="en-US"/>
+        </w:rPr>
+        <w:t xml:space="preserve">. Even when people don’t get enough of this mineral in their diets, the body can compensate by reabsorbing what’s already in the bloodstream. That said, severe starvation cases can result in hypophosphatemia. If you are </w:t>
+      </w:r>
+      <w:hyperlink r:id="rId9" w:tgtFrame="_blank" w:history="1">
+        <w:r>
+          <w:rPr>
+            <w:rStyle w:val="Hyperlink"/>
+            <w:rFonts w:asciiTheme="minorHAnsi" w:hAnsiTheme="minorHAnsi"/>
+            <w:color w:val="auto"/>
+            <w:u w:val="none"/>
+            <w:lang w:val="en-US"/>
+          </w:rPr>
+          <w:t>deficient</w:t>
+        </w:r>
+      </w:hyperlink>
+      <w:r>
+        <w:rPr>
+          <w:rFonts w:asciiTheme="minorHAnsi" w:hAnsiTheme="minorHAnsi"/>
+          <w:lang w:val="en-US"/>
+        </w:rPr>
+        <w:t xml:space="preserve"> in other vitamins, </w:t>
+      </w:r>
+      <w:r>
+        <w:rPr>
+          <w:rFonts w:asciiTheme="minorHAnsi" w:hAnsiTheme="minorHAnsi"/>
+          <w:lang w:val="en-US"/>
+        </w:rPr>
+        <w:t xml:space="preserve">like </w:t>
+      </w:r>
+      <w:hyperlink r:id="rId10" w:history="1">
+        <w:r>
+          <w:rPr>
+            <w:rStyle w:val="Hyperlink"/>
+            <w:rFonts w:asciiTheme="minorHAnsi" w:hAnsiTheme="minorHAnsi"/>
+            <w:color w:val="auto"/>
+            <w:u w:val="none"/>
+            <w:lang w:val="en-US"/>
+          </w:rPr>
+          <w:t>vitamin D</w:t>
+        </w:r>
+      </w:hyperlink>
+      <w:r>
+        <w:rPr>
+          <w:rFonts w:asciiTheme="minorHAnsi" w:hAnsiTheme="minorHAnsi"/>
+          <w:lang w:val="en-US"/>
+        </w:rPr>
+        <w:t>,</w:t>
+      </w:r>
+      <w:r>
+        <w:rPr>
+          <w:rFonts w:asciiTheme="minorHAnsi" w:hAnsiTheme="minorHAnsi"/>
+          <w:lang w:val="en-US"/>
+        </w:rPr>
+        <w:t xml:space="preserve"> you may also have more trouble absorbing phosphorus and other minerals, like calcium, because of how they work together.</w:t>
+      </w:r>
+    </w:p>
+    <w:p>
+      <w:pPr>
+        <w:pStyle w:val="Normaalweb"/>
+        <w:rPr>
+          <w:rFonts w:asciiTheme="minorHAnsi" w:hAnsiTheme="minorHAnsi"/>
+          <w:lang w:val="en-US"/>
+        </w:rPr>
+      </w:pPr>
+    </w:p>
+    <w:p>
+      <w:pPr>
+        <w:rPr>
+          <w:lang w:val="en-US"/>
+        </w:rPr>
+      </w:pPr>
+      <w:r>
+        <w:rPr>
+          <w:lang w:val="en-US"/>
+        </w:rPr>
+        <w:br/>
+      </w:r>
+    </w:p>
+    <w:p>
+      <w:pPr>
+        <w:rPr>
+          <w:lang w:val="en-US"/>
+        </w:rPr>
+      </w:pPr>
+    </w:p>
+    <w:p>
+      <w:pPr>
+        <w:rPr>
+          <w:b/>
+          <w:bCs/>
+          <w:lang w:val="en-US"/>
+        </w:rPr>
+      </w:pPr>
+    </w:p>
+    <w:p>
+      <w:pPr>
+        <w:rPr>
+          <w:b/>
+          <w:bCs/>
+          <w:lang w:val="en-US"/>
+        </w:rPr>
+      </w:pPr>
+    </w:p>
+    <w:p>
+      <w:pPr>
+        <w:rPr>
+          <w:b/>
+          <w:bCs/>
+          <w:lang w:val="en-US"/>
+        </w:rPr>
+      </w:pPr>
+    </w:p>
+    <w:p>
+      <w:pPr>
+        <w:rPr>
+          <w:b/>
+          <w:bCs/>
+          <w:lang w:val="en-US"/>
+        </w:rPr>
+      </w:pPr>
+      <w:r>
+        <w:rPr>
+          <w:b/>
+          <w:bCs/>
+          <w:lang w:val="en-US"/>
+        </w:rPr>
+        <w:t>Vitamin B1</w:t>
+      </w:r>
+      <w:r>
+        <w:rPr>
+          <w:b/>
+          <w:bCs/>
+          <w:lang w:val="en-US"/>
+        </w:rPr>
+        <w:t>/thiamin</w:t>
+      </w:r>
+      <w:r>
+        <w:rPr>
+          <w:b/>
+          <w:bCs/>
+          <w:lang w:val="en-US"/>
+        </w:rPr>
+        <w:t>:</w:t>
+      </w:r>
+      <w:r>
+        <w:rPr>
+          <w:b/>
+          <w:bCs/>
+          <w:lang w:val="en-US"/>
+        </w:rPr>
+        <w:br/>
+      </w:r>
+      <w:r>
+        <w:rPr>
+          <w:lang w:val="en-US"/>
+        </w:rPr>
+        <w:t xml:space="preserve">Thiamine is an essential nutrient that all tissues of the body need to function properly. Thiamine was the first B vitamin that scientists discovered. This is why its name carries the number 1. Like the other </w:t>
+      </w:r>
+      <w:r>
+        <w:rPr>
+          <w:lang w:val="en-US"/>
+        </w:rPr>
+        <w:lastRenderedPageBreak/>
+        <w:t>B vitamins, thiamine is water-soluble and helps the body turn food into energy.</w:t>
+      </w:r>
+      <w:r>
+        <w:rPr>
+          <w:lang w:val="en-US"/>
+        </w:rPr>
+        <w:t xml:space="preserve"> The recommended </w:t>
+      </w:r>
+      <w:r>
+        <w:rPr>
+          <w:lang w:val="en-US"/>
+        </w:rPr>
+        <w:t>daily allowance of Thiamin is 1 milligram.</w:t>
+      </w:r>
+    </w:p>
+    <w:p>
+      <w:pPr>
+        <w:pStyle w:val="Normaalweb"/>
+        <w:rPr>
+          <w:rFonts w:asciiTheme="minorHAnsi" w:hAnsiTheme="minorHAnsi"/>
+          <w:lang w:val="en-US"/>
+        </w:rPr>
+      </w:pPr>
+      <w:r>
+        <w:rPr>
+          <w:rFonts w:asciiTheme="minorHAnsi" w:hAnsiTheme="minorHAnsi"/>
+          <w:lang w:val="en-US"/>
+        </w:rPr>
+        <w:t xml:space="preserve">Too much? </w:t>
+      </w:r>
+      <w:r>
+        <w:rPr>
+          <w:rFonts w:asciiTheme="minorHAnsi" w:hAnsiTheme="minorHAnsi"/>
+          <w:lang w:val="en-US"/>
+        </w:rPr>
+        <w:br/>
+      </w:r>
+      <w:r>
+        <w:rPr>
+          <w:rFonts w:asciiTheme="minorHAnsi" w:hAnsiTheme="minorHAnsi"/>
+          <w:lang w:val="en-US"/>
+        </w:rPr>
+        <w:t>Evidence does not confirm any harm from too much vitamin B1</w:t>
+      </w:r>
+      <w:r>
+        <w:rPr>
+          <w:rFonts w:asciiTheme="minorHAnsi" w:hAnsiTheme="minorHAnsi"/>
+          <w:lang w:val="en-US"/>
+        </w:rPr>
+        <w:t>.</w:t>
+      </w:r>
+    </w:p>
+    <w:p>
+      <w:pPr>
+        <w:pStyle w:val="Normaalweb"/>
+        <w:rPr>
+          <w:rFonts w:asciiTheme="minorHAnsi" w:hAnsiTheme="minorHAnsi"/>
+          <w:lang w:val="en-US"/>
+        </w:rPr>
+      </w:pPr>
+      <w:r>
+        <w:rPr>
+          <w:rFonts w:asciiTheme="minorHAnsi" w:hAnsiTheme="minorHAnsi"/>
+          <w:lang w:val="en-US"/>
+        </w:rPr>
+        <w:t xml:space="preserve">Too little? </w:t>
+      </w:r>
+      <w:r>
+        <w:rPr>
+          <w:rFonts w:asciiTheme="minorHAnsi" w:hAnsiTheme="minorHAnsi"/>
+          <w:lang w:val="en-US"/>
+        </w:rPr>
+        <w:br/>
+      </w:r>
+      <w:r>
+        <w:rPr>
+          <w:rFonts w:asciiTheme="minorHAnsi" w:hAnsiTheme="minorHAnsi"/>
+          <w:lang w:val="en-US"/>
+        </w:rPr>
+        <w:t>T</w:t>
+      </w:r>
+      <w:r>
+        <w:rPr>
+          <w:rFonts w:asciiTheme="minorHAnsi" w:hAnsiTheme="minorHAnsi"/>
+          <w:lang w:val="en-US"/>
+        </w:rPr>
+        <w:t>hiamin</w:t>
+      </w:r>
+      <w:r>
+        <w:rPr>
+          <w:rFonts w:asciiTheme="minorHAnsi" w:hAnsiTheme="minorHAnsi"/>
+          <w:lang w:val="en-US"/>
+        </w:rPr>
+        <w:t xml:space="preserve"> deficiency can lead to two major health problems: </w:t>
+      </w:r>
+      <w:hyperlink r:id="rId11" w:history="1">
+        <w:r>
+          <w:rPr>
+            <w:rStyle w:val="Hyperlink"/>
+            <w:rFonts w:asciiTheme="minorHAnsi" w:hAnsiTheme="minorHAnsi"/>
+            <w:color w:val="auto"/>
+            <w:u w:val="none"/>
+            <w:lang w:val="en-US"/>
+          </w:rPr>
+          <w:t xml:space="preserve">beriberi </w:t>
+        </w:r>
+      </w:hyperlink>
+      <w:r>
+        <w:rPr>
+          <w:rFonts w:asciiTheme="minorHAnsi" w:hAnsiTheme="minorHAnsi"/>
+          <w:lang w:val="en-US"/>
+        </w:rPr>
+        <w:t xml:space="preserve">and </w:t>
+      </w:r>
+      <w:hyperlink r:id="rId12" w:history="1">
+        <w:r>
+          <w:rPr>
+            <w:rStyle w:val="Hyperlink"/>
+            <w:rFonts w:asciiTheme="minorHAnsi" w:hAnsiTheme="minorHAnsi"/>
+            <w:color w:val="auto"/>
+            <w:u w:val="none"/>
+            <w:lang w:val="en-US"/>
+          </w:rPr>
+          <w:t>Wernicke-</w:t>
+        </w:r>
+        <w:proofErr w:type="spellStart"/>
+        <w:r>
+          <w:rPr>
+            <w:rStyle w:val="Hyperlink"/>
+            <w:rFonts w:asciiTheme="minorHAnsi" w:hAnsiTheme="minorHAnsi"/>
+            <w:color w:val="auto"/>
+            <w:u w:val="none"/>
+            <w:lang w:val="en-US"/>
+          </w:rPr>
+          <w:t>Korsakoff</w:t>
+        </w:r>
+        <w:proofErr w:type="spellEnd"/>
+        <w:r>
+          <w:rPr>
+            <w:rStyle w:val="Hyperlink"/>
+            <w:rFonts w:asciiTheme="minorHAnsi" w:hAnsiTheme="minorHAnsi"/>
+            <w:color w:val="auto"/>
+            <w:u w:val="none"/>
+            <w:lang w:val="en-US"/>
+          </w:rPr>
+          <w:t xml:space="preserve"> syndrome</w:t>
+        </w:r>
+      </w:hyperlink>
+      <w:r>
+        <w:rPr>
+          <w:rFonts w:asciiTheme="minorHAnsi" w:hAnsiTheme="minorHAnsi"/>
+          <w:lang w:val="en-US"/>
+        </w:rPr>
+        <w:t>. Beriberi affects breathing, eye movements, heart function, and alertness. It’s caused by a buildup of pyruvic acid in the bloodstream, which is a side effect of your body not being able to turn food into fuel.</w:t>
+      </w:r>
+      <w:r>
+        <w:rPr>
+          <w:rFonts w:asciiTheme="minorHAnsi" w:hAnsiTheme="minorHAnsi"/>
+          <w:lang w:val="en-US"/>
+        </w:rPr>
+        <w:t xml:space="preserve"> </w:t>
+      </w:r>
+      <w:r>
+        <w:rPr>
+          <w:rFonts w:asciiTheme="minorHAnsi" w:hAnsiTheme="minorHAnsi"/>
+          <w:lang w:val="en-US"/>
+        </w:rPr>
+        <w:t>Wernicke-</w:t>
+      </w:r>
+      <w:proofErr w:type="spellStart"/>
+      <w:r>
+        <w:rPr>
+          <w:rFonts w:asciiTheme="minorHAnsi" w:hAnsiTheme="minorHAnsi"/>
+          <w:lang w:val="en-US"/>
+        </w:rPr>
+        <w:t>Korsakoff</w:t>
+      </w:r>
+      <w:proofErr w:type="spellEnd"/>
+      <w:r>
+        <w:rPr>
+          <w:rFonts w:asciiTheme="minorHAnsi" w:hAnsiTheme="minorHAnsi"/>
+          <w:lang w:val="en-US"/>
+        </w:rPr>
+        <w:t xml:space="preserve"> syndrome is technically two different disorders. Wernicke’s disease affects the nervous system and causes visual impairments, a lack of muscle coordination, and mental decline. If Wernicke’s disease is left untreated, it can lead to </w:t>
+      </w:r>
+      <w:proofErr w:type="spellStart"/>
+      <w:r>
+        <w:rPr>
+          <w:rFonts w:asciiTheme="minorHAnsi" w:hAnsiTheme="minorHAnsi"/>
+          <w:lang w:val="en-US"/>
+        </w:rPr>
+        <w:t>Korsakoff</w:t>
+      </w:r>
+      <w:proofErr w:type="spellEnd"/>
+      <w:r>
+        <w:rPr>
+          <w:rFonts w:asciiTheme="minorHAnsi" w:hAnsiTheme="minorHAnsi"/>
+          <w:lang w:val="en-US"/>
+        </w:rPr>
+        <w:t xml:space="preserve"> syndrome. </w:t>
+      </w:r>
+      <w:proofErr w:type="spellStart"/>
+      <w:r>
+        <w:rPr>
+          <w:rFonts w:asciiTheme="minorHAnsi" w:hAnsiTheme="minorHAnsi"/>
+          <w:lang w:val="en-US"/>
+        </w:rPr>
+        <w:t>Korsakoff</w:t>
+      </w:r>
+      <w:proofErr w:type="spellEnd"/>
+      <w:r>
+        <w:rPr>
+          <w:rFonts w:asciiTheme="minorHAnsi" w:hAnsiTheme="minorHAnsi"/>
+          <w:lang w:val="en-US"/>
+        </w:rPr>
+        <w:t xml:space="preserve"> syndrome permanently impairs memory functions in the brain.</w:t>
+      </w:r>
+    </w:p>
+    <w:p>
+      <w:pPr>
+        <w:rPr>
+          <w:lang w:val="en-US"/>
+        </w:rPr>
+      </w:pPr>
+    </w:p>
+    <w:p>
+      <w:pPr>
+        <w:rPr>
+          <w:lang w:val="en-US"/>
+        </w:rPr>
+      </w:pPr>
+    </w:p>
+    <w:p>
+      <w:pPr>
+        <w:rPr>
+          <w:lang w:val="en-US"/>
+        </w:rPr>
+      </w:pPr>
+    </w:p>
+    <w:p>
+      <w:pPr>
+        <w:pStyle w:val="Normaalweb"/>
+        <w:rPr>
+          <w:lang w:val="en-US"/>
+        </w:rPr>
+      </w:pPr>
+      <w:r>
+        <w:rPr>
+          <w:b/>
+          <w:bCs/>
+          <w:lang w:val="en-US"/>
+        </w:rPr>
+        <w:t>Riboflavin/</w:t>
+      </w:r>
+      <w:r>
+        <w:rPr>
+          <w:rFonts w:asciiTheme="minorHAnsi" w:hAnsiTheme="minorHAnsi"/>
+          <w:b/>
+          <w:bCs/>
+          <w:lang w:val="en-US"/>
+        </w:rPr>
+        <w:t xml:space="preserve">Vitamin B2: </w:t>
+      </w:r>
+      <w:r>
+        <w:rPr>
+          <w:lang w:val="en-US"/>
+        </w:rPr>
+        <w:br/>
+      </w:r>
+      <w:r>
+        <w:rPr>
+          <w:lang w:val="en-US"/>
+        </w:rPr>
+        <w:t>Riboflavin (Vitamin B2)</w:t>
+      </w:r>
+      <w:r>
+        <w:rPr>
+          <w:lang w:val="en-US"/>
+        </w:rPr>
+        <w:t xml:space="preserve"> is a water-soluble vitamin, which</w:t>
+      </w:r>
+      <w:r>
+        <w:rPr>
+          <w:lang w:val="en-US"/>
+        </w:rPr>
+        <w:t xml:space="preserve"> helps break down proteins, fats, and </w:t>
+      </w:r>
+      <w:hyperlink r:id="rId13" w:tooltip="What you need to know about carbs" w:history="1">
+        <w:r>
+          <w:rPr>
+            <w:rStyle w:val="Hyperlink"/>
+            <w:color w:val="auto"/>
+            <w:u w:val="none"/>
+            <w:lang w:val="en-US"/>
+          </w:rPr>
+          <w:t>carbohydrates</w:t>
+        </w:r>
+      </w:hyperlink>
+      <w:r>
+        <w:rPr>
+          <w:lang w:val="en-US"/>
+        </w:rPr>
+        <w:t xml:space="preserve">. It plays a vital role in maintaining the body's energy supply. Riboflavin helps convert carbohydrates into adenosine triphosphate (ATP). The human body produces ATP from food, and ATP produces energy as the body requires it. The compound ATP is vital for storing energy in muscles. </w:t>
+      </w:r>
+      <w:r>
+        <w:rPr>
+          <w:lang w:val="en-US"/>
+        </w:rPr>
+        <w:t xml:space="preserve">The recommended daily allowance of Riboflavin is 1.3 milligrams. </w:t>
+      </w:r>
+    </w:p>
+    <w:p>
+      <w:pPr>
+        <w:pStyle w:val="Normaalweb"/>
+        <w:rPr>
+          <w:lang w:val="en-US"/>
+        </w:rPr>
+      </w:pPr>
+      <w:r>
+        <w:rPr>
+          <w:lang w:val="en-US"/>
+        </w:rPr>
+        <w:t xml:space="preserve">Too much? </w:t>
+      </w:r>
+      <w:r>
+        <w:rPr>
+          <w:lang w:val="en-US"/>
+        </w:rPr>
+        <w:br/>
+      </w:r>
+      <w:r>
+        <w:rPr>
+          <w:lang w:val="en-US"/>
+        </w:rPr>
+        <w:t xml:space="preserve">An overdose is unlikely, as the body can absorb up to around </w:t>
+      </w:r>
+      <w:hyperlink r:id="rId14" w:tgtFrame="_blank" w:history="1">
+        <w:r>
+          <w:rPr>
+            <w:rStyle w:val="Hyperlink"/>
+            <w:color w:val="auto"/>
+            <w:u w:val="none"/>
+            <w:lang w:val="en-US"/>
+          </w:rPr>
+          <w:t>27 milligrams</w:t>
+        </w:r>
+      </w:hyperlink>
+      <w:r>
+        <w:rPr>
+          <w:lang w:val="en-US"/>
+        </w:rPr>
+        <w:t xml:space="preserve"> of riboflavin, and it expels any additional amounts in the urine.</w:t>
+      </w:r>
+      <w:r>
+        <w:rPr>
+          <w:lang w:val="en-US"/>
+        </w:rPr>
+        <w:t xml:space="preserve"> However, </w:t>
+      </w:r>
+      <w:r>
+        <w:rPr>
+          <w:lang w:val="en-US"/>
+        </w:rPr>
+        <w:t>very high amounts of vitamin B2 may lead to itching, numbness, burning or prickling, yellow or orange urine and sensitivity to light</w:t>
+      </w:r>
+      <w:r>
+        <w:rPr>
+          <w:lang w:val="en-US"/>
+        </w:rPr>
+        <w:t>.</w:t>
+      </w:r>
+    </w:p>
+    <w:p>
+      <w:pPr>
+        <w:pStyle w:val="Normaalweb"/>
+        <w:rPr>
+          <w:lang w:val="en-US"/>
+        </w:rPr>
+      </w:pPr>
+      <w:r>
+        <w:rPr>
+          <w:lang w:val="en-US"/>
+        </w:rPr>
+        <w:t xml:space="preserve">Too little? </w:t>
+      </w:r>
+      <w:r>
+        <w:rPr>
+          <w:lang w:val="en-US"/>
+        </w:rPr>
+        <w:br/>
+      </w:r>
+      <w:r>
+        <w:rPr>
+          <w:lang w:val="en-US"/>
+        </w:rPr>
+        <w:t xml:space="preserve">Symptoms of </w:t>
+      </w:r>
+      <w:r>
+        <w:rPr>
+          <w:lang w:val="en-US"/>
+        </w:rPr>
+        <w:t>Riboflavin</w:t>
+      </w:r>
+      <w:r>
+        <w:rPr>
+          <w:lang w:val="en-US"/>
+        </w:rPr>
+        <w:t xml:space="preserve"> deficiency include sore throat, redness and swelling of the lining of the mouth and throat, cracks or sores on the outsides of the lips and at the corners of the mouth, inflammation and redness of the tongue, and a moist, scaly skin inflammation. Other symptoms may involve the formation of blood vessels in the clear covering of the eye and decreased red blood cell count</w:t>
+      </w:r>
+      <w:r>
+        <w:rPr>
+          <w:lang w:val="en-US"/>
+        </w:rPr>
+        <w:t>.</w:t>
+      </w:r>
+    </w:p>
+    <w:p>
+      <w:pPr>
+        <w:rPr>
+          <w:lang w:val="en-US"/>
+        </w:rPr>
+      </w:pPr>
+    </w:p>
+    <w:p>
+      <w:pPr>
+        <w:pStyle w:val="Normaalweb"/>
+        <w:rPr>
+          <w:rFonts w:asciiTheme="minorHAnsi" w:hAnsiTheme="minorHAnsi"/>
+          <w:lang w:val="en-US"/>
+        </w:rPr>
+      </w:pPr>
+      <w:r>
+        <w:rPr>
+          <w:rFonts w:asciiTheme="minorHAnsi" w:hAnsiTheme="minorHAnsi"/>
+          <w:b/>
+          <w:bCs/>
+          <w:lang w:val="en-US"/>
+        </w:rPr>
+        <w:t xml:space="preserve">Vitamin B6: </w:t>
+      </w:r>
+      <w:r>
+        <w:rPr>
+          <w:rFonts w:asciiTheme="minorHAnsi" w:hAnsiTheme="minorHAnsi"/>
+          <w:b/>
+          <w:bCs/>
+          <w:lang w:val="en-US"/>
+        </w:rPr>
+        <w:br/>
+      </w:r>
+      <w:r>
+        <w:rPr>
+          <w:rFonts w:asciiTheme="minorHAnsi" w:hAnsiTheme="minorHAnsi"/>
+          <w:lang w:val="en-US"/>
+        </w:rPr>
+        <w:t>Vitamin B6, also known as pyridoxine, is a water-soluble vitamin that your body needs for several functions.</w:t>
+      </w:r>
+      <w:r>
+        <w:rPr>
+          <w:rFonts w:asciiTheme="minorHAnsi" w:hAnsiTheme="minorHAnsi"/>
+          <w:lang w:val="en-US"/>
+        </w:rPr>
+        <w:t xml:space="preserve"> </w:t>
+      </w:r>
+      <w:r>
+        <w:rPr>
+          <w:rFonts w:asciiTheme="minorHAnsi" w:hAnsiTheme="minorHAnsi"/>
+          <w:lang w:val="en-US"/>
+        </w:rPr>
+        <w:t>It’s significant to protein, fat and carbohydrate metabolism and the creation of red blo</w:t>
+      </w:r>
+      <w:r>
+        <w:rPr>
+          <w:rFonts w:asciiTheme="minorHAnsi" w:hAnsiTheme="minorHAnsi"/>
+          <w:lang w:val="en-US"/>
+        </w:rPr>
+        <w:t>od cells and neurotransmitters.</w:t>
+      </w:r>
+      <w:r>
+        <w:rPr>
+          <w:rFonts w:asciiTheme="minorHAnsi" w:hAnsiTheme="minorHAnsi"/>
+          <w:lang w:val="en-US"/>
+        </w:rPr>
+        <w:t xml:space="preserve"> </w:t>
+      </w:r>
+      <w:r>
+        <w:rPr>
+          <w:rFonts w:asciiTheme="minorHAnsi" w:hAnsiTheme="minorHAnsi"/>
+          <w:lang w:val="en-US"/>
+        </w:rPr>
+        <w:t xml:space="preserve">Vitamin B6 may prevent a decline in brain function by decreasing homocysteine levels that have been associated with Alzheimer’s disease and memory impairments. </w:t>
+      </w:r>
+      <w:r>
+        <w:rPr>
+          <w:rFonts w:asciiTheme="minorHAnsi" w:hAnsiTheme="minorHAnsi"/>
+          <w:lang w:val="en-US"/>
+        </w:rPr>
+        <w:t xml:space="preserve">Furthermore, </w:t>
+      </w:r>
+      <w:r>
+        <w:rPr>
+          <w:rFonts w:asciiTheme="minorHAnsi" w:hAnsiTheme="minorHAnsi"/>
+          <w:lang w:val="en-US"/>
+        </w:rPr>
+        <w:t xml:space="preserve">Vitamin B6 may help reduce high </w:t>
+      </w:r>
+      <w:r>
+        <w:rPr>
+          <w:rFonts w:asciiTheme="minorHAnsi" w:hAnsiTheme="minorHAnsi"/>
+          <w:lang w:val="en-US"/>
+        </w:rPr>
+        <w:lastRenderedPageBreak/>
+        <w:t xml:space="preserve">homocysteine levels that lead to narrowing of arteries. </w:t>
+      </w:r>
+      <w:r>
+        <w:rPr>
+          <w:rFonts w:asciiTheme="minorHAnsi" w:hAnsiTheme="minorHAnsi"/>
+          <w:lang w:val="en-US"/>
+        </w:rPr>
+        <w:t>This may minimize heart disease risk.</w:t>
+      </w:r>
+      <w:r>
+        <w:rPr>
+          <w:rFonts w:asciiTheme="minorHAnsi" w:hAnsiTheme="minorHAnsi"/>
+          <w:lang w:val="en-US"/>
+        </w:rPr>
+        <w:t xml:space="preserve"> The recommended daily allowance of Vitamin B6 is </w:t>
+      </w:r>
+      <w:r>
+        <w:rPr>
+          <w:rFonts w:asciiTheme="minorHAnsi" w:hAnsiTheme="minorHAnsi"/>
+          <w:lang w:val="en-US"/>
+        </w:rPr>
+        <w:t xml:space="preserve">1.3 milligram. </w:t>
+      </w:r>
+    </w:p>
+    <w:p>
+      <w:pPr>
+        <w:pStyle w:val="Normaalweb"/>
+        <w:rPr>
+          <w:rFonts w:asciiTheme="minorHAnsi" w:hAnsiTheme="minorHAnsi"/>
+          <w:lang w:val="en-US"/>
+        </w:rPr>
+      </w:pPr>
+      <w:r>
+        <w:rPr>
+          <w:rFonts w:asciiTheme="minorHAnsi" w:hAnsiTheme="minorHAnsi"/>
+          <w:lang w:val="en-US"/>
+        </w:rPr>
+        <w:t xml:space="preserve">Too much? </w:t>
+      </w:r>
+      <w:r>
+        <w:rPr>
+          <w:rFonts w:asciiTheme="minorHAnsi" w:hAnsiTheme="minorHAnsi"/>
+          <w:lang w:val="en-US"/>
+        </w:rPr>
+        <w:br/>
+      </w:r>
+      <w:r>
+        <w:rPr>
+          <w:rFonts w:asciiTheme="minorHAnsi" w:hAnsiTheme="minorHAnsi"/>
+          <w:lang w:val="en-US"/>
+        </w:rPr>
+        <w:t xml:space="preserve">People almost never get too much vitamin B6 from food. But taking high levels of vitamin B6 from supplements for a year or longer can cause severe </w:t>
+      </w:r>
+      <w:hyperlink r:id="rId15" w:history="1">
+        <w:r>
+          <w:rPr>
+            <w:rStyle w:val="Hyperlink"/>
+            <w:rFonts w:asciiTheme="minorHAnsi" w:hAnsiTheme="minorHAnsi"/>
+            <w:color w:val="auto"/>
+            <w:u w:val="none"/>
+            <w:lang w:val="en-US"/>
+          </w:rPr>
+          <w:t>nerve</w:t>
+        </w:r>
+      </w:hyperlink>
+      <w:r>
+        <w:rPr>
+          <w:rFonts w:asciiTheme="minorHAnsi" w:hAnsiTheme="minorHAnsi"/>
+          <w:lang w:val="en-US"/>
+        </w:rPr>
+        <w:t xml:space="preserve"> damage, leading people to lose control of their bodily movements. The symptoms usually stop when they stop taking the supplements. Other symptoms of too much vitamin B6 include painful, unsightly skin patches, extreme sensitivity to sunlight, nausea, and heartburn.</w:t>
+      </w:r>
+    </w:p>
+    <w:p>
+      <w:pPr>
+        <w:pStyle w:val="Normaalweb"/>
+        <w:rPr>
+          <w:rFonts w:asciiTheme="minorHAnsi" w:hAnsiTheme="minorHAnsi"/>
+          <w:lang w:val="en-US"/>
+        </w:rPr>
+      </w:pPr>
+      <w:r>
+        <w:rPr>
+          <w:rFonts w:asciiTheme="minorHAnsi" w:hAnsiTheme="minorHAnsi"/>
+          <w:lang w:val="en-US"/>
+        </w:rPr>
+        <w:t xml:space="preserve">Too little? </w:t>
+      </w:r>
+      <w:r>
+        <w:rPr>
+          <w:rFonts w:asciiTheme="minorHAnsi" w:hAnsiTheme="minorHAnsi"/>
+          <w:lang w:val="en-US"/>
+        </w:rPr>
+        <w:br/>
+        <w:t>P</w:t>
+      </w:r>
+      <w:r>
+        <w:rPr>
+          <w:rFonts w:asciiTheme="minorHAnsi" w:hAnsiTheme="minorHAnsi"/>
+          <w:lang w:val="en-US"/>
+        </w:rPr>
+        <w:t xml:space="preserve">eople who don’t get enough vitamin B6 can have a range of </w:t>
+      </w:r>
+      <w:hyperlink r:id="rId16" w:history="1">
+        <w:r>
+          <w:rPr>
+            <w:rStyle w:val="Hyperlink"/>
+            <w:rFonts w:asciiTheme="minorHAnsi" w:hAnsiTheme="minorHAnsi"/>
+            <w:color w:val="auto"/>
+            <w:u w:val="none"/>
+            <w:lang w:val="en-US"/>
+          </w:rPr>
+          <w:t>symptoms</w:t>
+        </w:r>
+      </w:hyperlink>
+      <w:r>
+        <w:rPr>
+          <w:rFonts w:asciiTheme="minorHAnsi" w:hAnsiTheme="minorHAnsi"/>
+          <w:lang w:val="en-US"/>
+        </w:rPr>
+        <w:t xml:space="preserve">, including </w:t>
+      </w:r>
+      <w:hyperlink r:id="rId17" w:history="1">
+        <w:r>
+          <w:rPr>
+            <w:rStyle w:val="Hyperlink"/>
+            <w:rFonts w:asciiTheme="minorHAnsi" w:hAnsiTheme="minorHAnsi"/>
+            <w:color w:val="auto"/>
+            <w:u w:val="none"/>
+            <w:lang w:val="en-US"/>
+          </w:rPr>
+          <w:t>anemia</w:t>
+        </w:r>
+      </w:hyperlink>
+      <w:r>
+        <w:rPr>
+          <w:rFonts w:asciiTheme="minorHAnsi" w:hAnsiTheme="minorHAnsi"/>
+          <w:lang w:val="en-US"/>
+        </w:rPr>
+        <w:t xml:space="preserve">, itchy rashes, scaly skin on the lips, cracks at the corners of the mouth, and a swollen tongue. Other symptoms of very low vitamin B6 levels include </w:t>
+      </w:r>
+      <w:hyperlink r:id="rId18" w:history="1">
+        <w:r>
+          <w:rPr>
+            <w:rStyle w:val="Hyperlink"/>
+            <w:rFonts w:asciiTheme="minorHAnsi" w:hAnsiTheme="minorHAnsi"/>
+            <w:color w:val="auto"/>
+            <w:u w:val="none"/>
+            <w:lang w:val="en-US"/>
+          </w:rPr>
+          <w:t>depression</w:t>
+        </w:r>
+      </w:hyperlink>
+      <w:r>
+        <w:rPr>
+          <w:rFonts w:asciiTheme="minorHAnsi" w:hAnsiTheme="minorHAnsi"/>
+          <w:lang w:val="en-US"/>
+        </w:rPr>
+        <w:t xml:space="preserve">, confusion, and a weak immune system. Infants who do not get enough vitamin B6 can become irritable or develop extremely sensitive hearing or </w:t>
+      </w:r>
+      <w:hyperlink r:id="rId19" w:history="1">
+        <w:r>
+          <w:rPr>
+            <w:rStyle w:val="Hyperlink"/>
+            <w:rFonts w:asciiTheme="minorHAnsi" w:hAnsiTheme="minorHAnsi"/>
+            <w:color w:val="auto"/>
+            <w:u w:val="none"/>
+            <w:lang w:val="en-US"/>
+          </w:rPr>
+          <w:t>seizures</w:t>
+        </w:r>
+      </w:hyperlink>
+      <w:r>
+        <w:rPr>
+          <w:rFonts w:asciiTheme="minorHAnsi" w:hAnsiTheme="minorHAnsi"/>
+          <w:lang w:val="en-US"/>
+        </w:rPr>
+        <w:t>.</w:t>
+      </w:r>
+    </w:p>
+    <w:p>
+      <w:pPr>
+        <w:pStyle w:val="Normaalweb"/>
+        <w:rPr>
+          <w:rFonts w:asciiTheme="minorHAnsi" w:hAnsiTheme="minorHAnsi"/>
+          <w:b/>
+          <w:bCs/>
+          <w:lang w:val="en-US"/>
+        </w:rPr>
+      </w:pPr>
+      <w:r>
+        <w:rPr>
+          <w:rFonts w:asciiTheme="minorHAnsi" w:hAnsiTheme="minorHAnsi"/>
+          <w:b/>
+          <w:bCs/>
+          <w:lang w:val="en-US"/>
+        </w:rPr>
+        <w:t>Iron</w:t>
+      </w:r>
+      <w:r>
+        <w:rPr>
+          <w:rFonts w:asciiTheme="minorHAnsi" w:hAnsiTheme="minorHAnsi"/>
+          <w:b/>
+          <w:bCs/>
+          <w:lang w:val="en-US"/>
+        </w:rPr>
+        <w:br/>
+      </w:r>
+      <w:r>
+        <w:rPr>
+          <w:lang w:val="en-US"/>
+        </w:rPr>
+        <w:t>Iron is a mineral that is vital for many bodily functions. It is a crucial part of hemoglobin, a protein found in red blood cells. Hemoglobin is responsible for delivering oxygen to all of the body's cells. It is also essential for the correct development and functioning of cells, and the production of some hormones and tissues.</w:t>
+      </w:r>
+      <w:r>
+        <w:rPr>
+          <w:lang w:val="en-US"/>
+        </w:rPr>
+        <w:t xml:space="preserve"> </w:t>
+      </w:r>
+      <w:r>
+        <w:rPr>
+          <w:lang w:val="en-US"/>
+        </w:rPr>
+        <w:t xml:space="preserve">The recommended daily allowance of Iron is 11 milligram in men and 16 milligrams in women. </w:t>
+      </w:r>
+      <w:bookmarkStart w:id="0" w:name="_GoBack"/>
+      <w:bookmarkEnd w:id="0"/>
+    </w:p>
+    <w:p>
+      <w:pPr>
+        <w:rPr>
+          <w:lang w:val="en-US"/>
+        </w:rPr>
+      </w:pPr>
+      <w:r>
+        <w:rPr>
+          <w:lang w:val="en-US"/>
+        </w:rPr>
+        <w:t xml:space="preserve">Too much? </w:t>
+      </w:r>
+      <w:r>
+        <w:rPr>
+          <w:lang w:val="en-US"/>
+        </w:rPr>
+        <w:br/>
+        <w:t xml:space="preserve">Consuming too much iron (usually through supplements) can lead to so-called “iron overload”. </w:t>
+      </w:r>
+      <w:r>
+        <w:rPr>
+          <w:lang w:val="en-US"/>
+        </w:rPr>
+        <w:t>Excess iron in vital organs, even in mild cases of iron overload, increases the risk for liver disease (cirrhosis, cancer), heart attack or heart failure, diabetes mellitus, osteoarthritis, osteoporosis, metabolic syndrome, hypothyroidism, hypogonadism, numerous symptoms and in some cases premature death.</w:t>
+      </w:r>
+    </w:p>
+    <w:p>
+      <w:pPr>
+        <w:rPr>
+          <w:lang w:val="en-US"/>
+        </w:rPr>
+      </w:pPr>
+      <w:r>
+        <w:rPr>
+          <w:lang w:val="en-US"/>
+        </w:rPr>
+        <w:t xml:space="preserve">Too little? </w:t>
+      </w:r>
+      <w:r>
+        <w:rPr>
+          <w:lang w:val="en-US"/>
+        </w:rPr>
+        <w:br/>
+      </w:r>
+      <w:r>
+        <w:rPr>
+          <w:lang w:val="en-US"/>
+        </w:rPr>
+        <w:t xml:space="preserve">Iron deficiency can result in a confusing array of symptoms, including fatigue and weakness, poor work performance, increased risk of infections, difficulty keeping warm, lightheadedness, rapid heartbeat, and </w:t>
+      </w:r>
+      <w:hyperlink r:id="rId20" w:tgtFrame="_blank" w:tooltip="In-depth reference and news articles about Breathing difficulty." w:history="1">
+        <w:r>
+          <w:rPr>
+            <w:rStyle w:val="Hyperlink"/>
+            <w:color w:val="auto"/>
+            <w:u w:val="none"/>
+            <w:lang w:val="en-US"/>
+          </w:rPr>
+          <w:t>shortness of breath</w:t>
+        </w:r>
+      </w:hyperlink>
+      <w:r>
+        <w:rPr>
+          <w:lang w:val="en-US"/>
+        </w:rPr>
+        <w:t xml:space="preserve"> with exercise.</w:t>
+      </w:r>
+    </w:p>
+    <w:p>
+      <w:pPr>
+        <w:rPr>
+          <w:lang w:val="en-US"/>
+        </w:rPr>
+      </w:pPr>
+      <w:r>
+        <w:rPr>
+          <w:b/>
+          <w:bCs/>
+          <w:lang w:val="en-US"/>
+        </w:rPr>
+        <w:t>Calories</w:t>
+      </w:r>
+      <w:r>
+        <w:rPr>
+          <w:b/>
+          <w:bCs/>
+          <w:lang w:val="en-US"/>
+        </w:rPr>
+        <w:br/>
+      </w:r>
+      <w:proofErr w:type="spellStart"/>
+      <w:r>
+        <w:rPr>
+          <w:lang w:val="en-US"/>
+        </w:rPr>
+        <w:t>C</w:t>
+      </w:r>
+      <w:r>
+        <w:rPr>
+          <w:lang w:val="en-US"/>
+        </w:rPr>
+        <w:t>alories</w:t>
+      </w:r>
+      <w:proofErr w:type="spellEnd"/>
+      <w:r>
+        <w:rPr>
+          <w:lang w:val="en-US"/>
+        </w:rPr>
+        <w:t xml:space="preserve"> are units of measurement and not actual substances</w:t>
+      </w:r>
+      <w:r>
+        <w:rPr>
+          <w:lang w:val="en-US"/>
+        </w:rPr>
+        <w:t xml:space="preserve">.  </w:t>
+      </w:r>
+      <w:r>
+        <w:rPr>
+          <w:lang w:val="en-US"/>
+        </w:rPr>
+        <w:t>For instance, a calorie of protein contains the same amount of energy as a calorie of fat or a calorie of carbohydrates.</w:t>
+      </w:r>
+      <w:r>
+        <w:rPr>
+          <w:lang w:val="en-US"/>
+        </w:rPr>
+        <w:t xml:space="preserve"> </w:t>
+      </w:r>
+      <w:r>
+        <w:rPr>
+          <w:lang w:val="en-US"/>
+        </w:rPr>
+        <w:t>If you increase your food energy intake and exceed your body's metabolic requirements, the extra calories in your diet will make you gain weight. You can also gain weight if you maintain your food intake and decrease your body's metabolism by decreasing your level of physical activity.</w:t>
+      </w:r>
+      <w:r>
+        <w:rPr>
+          <w:lang w:val="en-US"/>
+        </w:rPr>
+        <w:t xml:space="preserve"> </w:t>
+      </w:r>
+    </w:p>
+    <w:p>
+      <w:pPr>
+        <w:rPr>
+          <w:lang w:val="en-US"/>
+        </w:rPr>
+      </w:pPr>
+      <w:r>
+        <w:rPr>
+          <w:lang w:val="en-US"/>
+        </w:rPr>
+        <w:t>Too much?</w:t>
+      </w:r>
+      <w:r>
+        <w:rPr>
+          <w:lang w:val="en-US"/>
+        </w:rPr>
+        <w:br/>
+        <w:t xml:space="preserve">Consuming too many calories relative to how many calories you burn will lead to an increase of body weight. </w:t>
+      </w:r>
+    </w:p>
+    <w:p>
+      <w:pPr>
+        <w:rPr>
+          <w:lang w:val="en-US"/>
+        </w:rPr>
+      </w:pPr>
+      <w:r>
+        <w:rPr>
+          <w:lang w:val="en-US"/>
+        </w:rPr>
+        <w:t xml:space="preserve">Too little? </w:t>
+      </w:r>
+      <w:r>
+        <w:rPr>
+          <w:lang w:val="en-US"/>
+        </w:rPr>
+        <w:br/>
+        <w:t xml:space="preserve">Consuming too little calories relative to how many calories you burn will lead to a decrease of body weight. </w:t>
+      </w:r>
+    </w:p>
+    <w:p>
+      <w:pPr>
+        <w:rPr>
+          <w:lang w:val="en-US"/>
+        </w:rPr>
+      </w:pPr>
+    </w:p>
+    <w:p>
+      <w:pPr>
+        <w:rPr>
+          <w:lang w:val="en-US"/>
+        </w:rPr>
+      </w:pPr>
+      <w:r>
+        <w:rPr>
+          <w:b/>
+          <w:bCs/>
+          <w:lang w:val="en-US"/>
+        </w:rPr>
+        <w:t>Sugar</w:t>
+      </w:r>
+      <w:r>
+        <w:rPr>
+          <w:b/>
+          <w:bCs/>
+          <w:lang w:val="en-US"/>
+        </w:rPr>
+        <w:br/>
+      </w:r>
+      <w:r>
+        <w:rPr>
+          <w:lang w:val="en-US"/>
+        </w:rPr>
+        <w:t xml:space="preserve">On the back of food packaging, you will most likely to be able to see the carb content per 100 grams of the particular product. Underneath the carbs you can then see: of which sugars. Sugars are also a form of carbohydrates </w:t>
+      </w:r>
+      <w:r>
+        <w:rPr>
+          <w:lang w:val="en-US"/>
+        </w:rPr>
+        <w:t xml:space="preserve">(see carbohydrates) </w:t>
+      </w:r>
+      <w:r>
+        <w:rPr>
+          <w:lang w:val="en-US"/>
+        </w:rPr>
+        <w:t>which can be converted into glucose faster than other carbs. So if you need a quick energy boost, consuming something with sugar is the best way to go.</w:t>
+      </w:r>
+      <w:r>
+        <w:rPr>
+          <w:lang w:val="en-US"/>
+        </w:rPr>
+        <w:t xml:space="preserve"> </w:t>
+      </w:r>
+    </w:p>
+    <w:p>
+      <w:pPr>
+        <w:rPr>
+          <w:lang w:val="en-US"/>
+        </w:rPr>
+      </w:pPr>
+      <w:r>
+        <w:rPr>
+          <w:lang w:val="en-US"/>
+        </w:rPr>
+        <w:t xml:space="preserve">Too much? </w:t>
+      </w:r>
+      <w:r>
+        <w:rPr>
+          <w:lang w:val="en-US"/>
+        </w:rPr>
+        <w:br/>
+        <w:t xml:space="preserve">Too much sugar will have the same effect as too many carbohydrates. </w:t>
+      </w:r>
+    </w:p>
+    <w:p>
+      <w:pPr>
+        <w:rPr>
+          <w:lang w:val="en-US"/>
+        </w:rPr>
+      </w:pPr>
+      <w:r>
+        <w:rPr>
+          <w:lang w:val="en-US"/>
+        </w:rPr>
+        <w:t xml:space="preserve">Too little? </w:t>
+      </w:r>
+      <w:r>
+        <w:rPr>
+          <w:lang w:val="en-US"/>
+        </w:rPr>
+        <w:br/>
+        <w:t xml:space="preserve">Too little sugar will have the same effect as too little carbohydrates. </w:t>
+      </w:r>
+    </w:p>
+    <w:p>
+      <w:pPr>
+        <w:rPr>
+          <w:lang w:val="en-US"/>
+        </w:rPr>
+      </w:pPr>
+    </w:p>
+    <w:p>
+      <w:pPr>
+        <w:rPr>
+          <w:lang w:val="en-US"/>
+        </w:rPr>
+      </w:pPr>
+    </w:p>
+    <w:p>
+      <w:pPr>
+        <w:rPr>
+          <w:lang w:val="en-US"/>
+        </w:rPr>
+      </w:pPr>
+      <w:hyperlink r:id="rId21" w:history="1">
+        <w:r>
+          <w:rPr>
+            <w:rStyle w:val="Hyperlink"/>
+            <w:color w:val="auto"/>
+            <w:u w:val="none"/>
             <w:lang w:val="en-US"/>
           </w:rPr>
           <w:t>https://www.health.harvard.edu/newsletter_article/Folic_acid_Too_much_of_a_good_thing</w:t>
@@ -892,6 +2577,163 @@
     </w:sectPr>
   </w:body>
 </w:document>
+</file>
+
+<file path=word/numbering.xml><?xml version="1.0" encoding="utf-8"?>
+<w:numbering xmlns:wpc="http://schemas.microsoft.com/office/word/2010/wordprocessingCanvas" xmlns:mc="http://schemas.openxmlformats.org/markup-compatibility/2006" xmlns:o="urn:schemas-microsoft-com:office:office" xmlns:r="http://schemas.openxmlformats.org/officeDocument/2006/relationships" xmlns:m="http://schemas.openxmlformats.org/officeDocument/2006/math" xmlns:v="urn:schemas-microsoft-com:vml" xmlns:wp14="http://schemas.microsoft.com/office/word/2010/wordprocessingDrawing" xmlns:wp="http://schemas.openxmlformats.org/drawingml/2006/wordprocessingDrawing" xmlns:w10="urn:schemas-microsoft-com:office:word" xmlns:w="http://schemas.openxmlformats.org/wordprocessingml/2006/main" xmlns:w14="http://schemas.microsoft.com/office/word/2010/wordml" xmlns:w15="http://schemas.microsoft.com/office/word/2012/wordml" xmlns:wpg="http://schemas.microsoft.com/office/word/2010/wordprocessingGroup" xmlns:wpi="http://schemas.microsoft.com/office/word/2010/wordprocessingInk" xmlns:wne="http://schemas.microsoft.com/office/word/2006/wordml" xmlns:wps="http://schemas.microsoft.com/office/word/2010/wordprocessingShape" mc:Ignorable="w14 w15 wp14">
+  <w:abstractNum w:abstractNumId="0" w15:restartNumberingAfterBreak="0">
+    <w:nsid w:val="7E4C6D05"/>
+    <w:multiLevelType w:val="multilevel"/>
+    <w:tmpl w:val="6B5E71B4"/>
+    <w:lvl w:ilvl="0">
+      <w:start w:val="1"/>
+      <w:numFmt w:val="bullet"/>
+      <w:lvlText w:val=""/>
+      <w:lvlJc w:val="left"/>
+      <w:pPr>
+        <w:tabs>
+          <w:tab w:val="num" w:pos="720"/>
+        </w:tabs>
+        <w:ind w:left="720" w:hanging="360"/>
+      </w:pPr>
+      <w:rPr>
+        <w:rFonts w:ascii="Symbol" w:hAnsi="Symbol" w:hint="default"/>
+        <w:sz w:val="20"/>
+      </w:rPr>
+    </w:lvl>
+    <w:lvl w:ilvl="1" w:tentative="1">
+      <w:start w:val="1"/>
+      <w:numFmt w:val="bullet"/>
+      <w:lvlText w:val="o"/>
+      <w:lvlJc w:val="left"/>
+      <w:pPr>
+        <w:tabs>
+          <w:tab w:val="num" w:pos="1440"/>
+        </w:tabs>
+        <w:ind w:left="1440" w:hanging="360"/>
+      </w:pPr>
+      <w:rPr>
+        <w:rFonts w:ascii="Courier New" w:hAnsi="Courier New" w:hint="default"/>
+        <w:sz w:val="20"/>
+      </w:rPr>
+    </w:lvl>
+    <w:lvl w:ilvl="2" w:tentative="1">
+      <w:start w:val="1"/>
+      <w:numFmt w:val="bullet"/>
+      <w:lvlText w:val=""/>
+      <w:lvlJc w:val="left"/>
+      <w:pPr>
+        <w:tabs>
+          <w:tab w:val="num" w:pos="2160"/>
+        </w:tabs>
+        <w:ind w:left="2160" w:hanging="360"/>
+      </w:pPr>
+      <w:rPr>
+        <w:rFonts w:ascii="Wingdings" w:hAnsi="Wingdings" w:hint="default"/>
+        <w:sz w:val="20"/>
+      </w:rPr>
+    </w:lvl>
+    <w:lvl w:ilvl="3" w:tentative="1">
+      <w:start w:val="1"/>
+      <w:numFmt w:val="bullet"/>
+      <w:lvlText w:val=""/>
+      <w:lvlJc w:val="left"/>
+      <w:pPr>
+        <w:tabs>
+          <w:tab w:val="num" w:pos="2880"/>
+        </w:tabs>
+        <w:ind w:left="2880" w:hanging="360"/>
+      </w:pPr>
+      <w:rPr>
+        <w:rFonts w:ascii="Wingdings" w:hAnsi="Wingdings" w:hint="default"/>
+        <w:sz w:val="20"/>
+      </w:rPr>
+    </w:lvl>
+    <w:lvl w:ilvl="4" w:tentative="1">
+      <w:start w:val="1"/>
+      <w:numFmt w:val="bullet"/>
+      <w:lvlText w:val=""/>
+      <w:lvlJc w:val="left"/>
+      <w:pPr>
+        <w:tabs>
+          <w:tab w:val="num" w:pos="3600"/>
+        </w:tabs>
+        <w:ind w:left="3600" w:hanging="360"/>
+      </w:pPr>
+      <w:rPr>
+        <w:rFonts w:ascii="Wingdings" w:hAnsi="Wingdings" w:hint="default"/>
+        <w:sz w:val="20"/>
+      </w:rPr>
+    </w:lvl>
+    <w:lvl w:ilvl="5" w:tentative="1">
+      <w:start w:val="1"/>
+      <w:numFmt w:val="bullet"/>
+      <w:lvlText w:val=""/>
+      <w:lvlJc w:val="left"/>
+      <w:pPr>
+        <w:tabs>
+          <w:tab w:val="num" w:pos="4320"/>
+        </w:tabs>
+        <w:ind w:left="4320" w:hanging="360"/>
+      </w:pPr>
+      <w:rPr>
+        <w:rFonts w:ascii="Wingdings" w:hAnsi="Wingdings" w:hint="default"/>
+        <w:sz w:val="20"/>
+      </w:rPr>
+    </w:lvl>
+    <w:lvl w:ilvl="6" w:tentative="1">
+      <w:start w:val="1"/>
+      <w:numFmt w:val="bullet"/>
+      <w:lvlText w:val=""/>
+      <w:lvlJc w:val="left"/>
+      <w:pPr>
+        <w:tabs>
+          <w:tab w:val="num" w:pos="5040"/>
+        </w:tabs>
+        <w:ind w:left="5040" w:hanging="360"/>
+      </w:pPr>
+      <w:rPr>
+        <w:rFonts w:ascii="Wingdings" w:hAnsi="Wingdings" w:hint="default"/>
+        <w:sz w:val="20"/>
+      </w:rPr>
+    </w:lvl>
+    <w:lvl w:ilvl="7" w:tentative="1">
+      <w:start w:val="1"/>
+      <w:numFmt w:val="bullet"/>
+      <w:lvlText w:val=""/>
+      <w:lvlJc w:val="left"/>
+      <w:pPr>
+        <w:tabs>
+          <w:tab w:val="num" w:pos="5760"/>
+        </w:tabs>
+        <w:ind w:left="5760" w:hanging="360"/>
+      </w:pPr>
+      <w:rPr>
+        <w:rFonts w:ascii="Wingdings" w:hAnsi="Wingdings" w:hint="default"/>
+        <w:sz w:val="20"/>
+      </w:rPr>
+    </w:lvl>
+    <w:lvl w:ilvl="8" w:tentative="1">
+      <w:start w:val="1"/>
+      <w:numFmt w:val="bullet"/>
+      <w:lvlText w:val=""/>
+      <w:lvlJc w:val="left"/>
+      <w:pPr>
+        <w:tabs>
+          <w:tab w:val="num" w:pos="6480"/>
+        </w:tabs>
+        <w:ind w:left="6480" w:hanging="360"/>
+      </w:pPr>
+      <w:rPr>
+        <w:rFonts w:ascii="Wingdings" w:hAnsi="Wingdings" w:hint="default"/>
+        <w:sz w:val="20"/>
+      </w:rPr>
+    </w:lvl>
+  </w:abstractNum>
+  <w:num w:numId="1">
+    <w:abstractNumId w:val="0"/>
+  </w:num>
+</w:numbering>
 </file>
 
 <file path=word/styles.xml><?xml version="1.0" encoding="utf-8"?>
@@ -1326,6 +3168,22 @@
       <w:u w:val="single"/>
     </w:rPr>
   </w:style>
+  <w:style w:type="paragraph" w:styleId="Normaalweb">
+    <w:name w:val="Normal (Web)"/>
+    <w:basedOn w:val="Standaard"/>
+    <w:uiPriority w:val="99"/>
+    <w:unhideWhenUsed/>
+    <w:rsid w:val="007114C8"/>
+    <w:pPr>
+      <w:spacing w:before="100" w:beforeAutospacing="1" w:after="100" w:afterAutospacing="1" w:line="240" w:lineRule="auto"/>
+    </w:pPr>
+    <w:rPr>
+      <w:rFonts w:ascii="Times New Roman" w:eastAsia="Times New Roman" w:hAnsi="Times New Roman" w:cs="Times New Roman"/>
+      <w:sz w:val="24"/>
+      <w:szCs w:val="24"/>
+      <w:lang w:eastAsia="nl-NL"/>
+    </w:rPr>
+  </w:style>
 </w:styles>
 </file>
 

</xml_diff>